<commit_message>
no use at all
</commit_message>
<xml_diff>
--- a/Systemanalyse/CRC-Cards.docx
+++ b/Systemanalyse/CRC-Cards.docx
@@ -27,12 +27,8 @@
             </w:pPr>
             <w:r>
               <w:br/>
-            </w:r>
-            <w:proofErr w:type="spellStart"/>
-            <w:r>
               <w:t>Airplane</w:t>
             </w:r>
-            <w:proofErr w:type="spellEnd"/>
           </w:p>
           <w:p>
             <w:pPr>
@@ -53,11 +49,9 @@
             <w:pPr>
               <w:jc w:val="center"/>
             </w:pPr>
-            <w:proofErr w:type="spellStart"/>
             <w:r>
               <w:t>Responsibilties</w:t>
             </w:r>
-            <w:proofErr w:type="spellEnd"/>
           </w:p>
         </w:tc>
         <w:tc>
@@ -68,11 +62,9 @@
             <w:pPr>
               <w:jc w:val="center"/>
             </w:pPr>
-            <w:proofErr w:type="spellStart"/>
             <w:r>
               <w:t>Collaborations</w:t>
             </w:r>
-            <w:proofErr w:type="spellEnd"/>
           </w:p>
         </w:tc>
       </w:tr>
@@ -101,6 +93,24 @@
               <w:t>Löschen</w:t>
             </w:r>
           </w:p>
+          <w:p>
+            <w:r>
+              <w:t>Landebahn zuweisen</w:t>
+            </w:r>
+            <w:r>
+              <w:softHyphen/>
+            </w:r>
+            <w:r>
+              <w:softHyphen/>
+            </w:r>
+          </w:p>
+          <w:p>
+            <w:r>
+              <w:t>Parkposition zuweisen</w:t>
+            </w:r>
+            <w:bookmarkStart w:id="0" w:name="_GoBack"/>
+            <w:bookmarkEnd w:id="0"/>
+          </w:p>
         </w:tc>
         <w:tc>
           <w:tcPr>
@@ -116,14 +126,29 @@
               <w:ind w:left="708" w:hanging="708"/>
             </w:pPr>
             <w:r>
-              <w:t>Hat einen Flugzeugtyp</w:t>
-            </w:r>
-            <w:bookmarkStart w:id="0" w:name="_GoBack"/>
-            <w:bookmarkEnd w:id="0"/>
+              <w:t>Hat Flugzeugtyp</w:t>
+            </w:r>
+          </w:p>
+          <w:p>
+            <w:pPr>
+              <w:ind w:left="708" w:hanging="708"/>
+            </w:pPr>
+            <w:r>
+              <w:t>Benutzt Landebahn</w:t>
+            </w:r>
+          </w:p>
+          <w:p>
+            <w:pPr>
+              <w:ind w:left="708" w:hanging="708"/>
+            </w:pPr>
+            <w:r>
+              <w:t>Benutzt Parkposition</w:t>
+            </w:r>
           </w:p>
         </w:tc>
       </w:tr>
     </w:tbl>
+    <w:p/>
     <w:p/>
     <w:sectPr>
       <w:pgSz w:w="11900" w:h="16840"/>

</xml_diff>